<commit_message>
let's research to make plugin contact form with Ajax
</commit_message>
<xml_diff>
--- a/Viet Plugin.docx
+++ b/Viet Plugin.docx
@@ -279,8 +279,6 @@
         </w:rPr>
         <w:t xml:space="preserve"> function:</w:t>
       </w:r>
-      <w:bookmarkStart w:id="0" w:name="_GoBack"/>
-      <w:bookmarkEnd w:id="0"/>
     </w:p>
     <w:p>
       <w:hyperlink r:id="rId6" w:history="1">
@@ -406,6 +404,35 @@
       </w:hyperlink>
     </w:p>
     <w:p/>
+    <w:p>
+      <w:pPr>
+        <w:rPr>
+          <w:b/>
+          <w:color w:val="C00000"/>
+          <w:sz w:val="24"/>
+        </w:rPr>
+      </w:pPr>
+      <w:r>
+        <w:rPr>
+          <w:b/>
+          <w:color w:val="C00000"/>
+          <w:sz w:val="24"/>
+        </w:rPr>
+        <w:t>Contact Form with Ajax:</w:t>
+      </w:r>
+      <w:bookmarkStart w:id="0" w:name="_GoBack"/>
+      <w:bookmarkEnd w:id="0"/>
+    </w:p>
+    <w:p>
+      <w:hyperlink r:id="rId10" w:history="1">
+        <w:r>
+          <w:rPr>
+            <w:rStyle w:val="Hyperlink"/>
+          </w:rPr>
+          <w:t>https://www.smashingmagazine.com/2018/02/submitting-forms-without-reloading-ajax-implementation-wordpress/</w:t>
+        </w:r>
+      </w:hyperlink>
+    </w:p>
     <w:p/>
     <w:p/>
     <w:sectPr>

</xml_diff>